<commit_message>
Multiple station runs and post processing support
Added csv (".OUT") output to wrevap as per wrevap_gcm.   Created
run_wrevap that uses a list of reservoirs, ini files and data files to
run both passes for a set of reservoirs.
</commit_message>
<xml_diff>
--- a/docs/WREVAP_python_readme_v4.docx
+++ b/docs/WREVAP_python_readme_v4.docx
@@ -26,7 +26,7 @@
           <w:rFonts w:ascii="Arial" w:hAnsi="Arial" w:cs="Arial"/>
           <w:sz w:val="20"/>
         </w:rPr>
-        <w:t>2016-12</w:t>
+        <w:t>2017-04</w:t>
       </w:r>
       <w:r>
         <w:rPr>
@@ -40,7 +40,7 @@
           <w:rFonts w:ascii="Arial" w:hAnsi="Arial" w:cs="Arial"/>
           <w:sz w:val="20"/>
         </w:rPr>
-        <w:t>06</w:t>
+        <w:t>26</w:t>
       </w:r>
     </w:p>
     <w:p>
@@ -2760,97 +2760,43 @@
           <w:sz w:val="16"/>
           <w:szCs w:val="16"/>
         </w:rPr>
-        <w:t>#</w:t>
-      </w:r>
-      <w:proofErr w:type="gramStart"/>
-      <w:r>
-        <w:rPr>
-          <w:rFonts w:ascii="Arial" w:hAnsi="Arial" w:cs="Arial"/>
-          <w:sz w:val="16"/>
-          <w:szCs w:val="16"/>
-        </w:rPr>
-        <w:t>#  0</w:t>
-      </w:r>
-      <w:proofErr w:type="gramEnd"/>
-      <w:r>
-        <w:rPr>
-          <w:rFonts w:ascii="Arial" w:hAnsi="Arial" w:cs="Arial"/>
-          <w:sz w:val="16"/>
-          <w:szCs w:val="16"/>
-        </w:rPr>
-        <w:t xml:space="preserve"> - CRAE (AREAL EVAPOTRANSPIRATION)</w:t>
-      </w:r>
-    </w:p>
-    <w:p>
-      <w:pPr>
-        <w:spacing w:after="0" w:line="240" w:lineRule="auto"/>
-        <w:rPr>
-          <w:rFonts w:ascii="Arial" w:hAnsi="Arial" w:cs="Arial"/>
-          <w:sz w:val="16"/>
-          <w:szCs w:val="16"/>
-        </w:rPr>
-      </w:pPr>
-      <w:r>
-        <w:rPr>
-          <w:rFonts w:ascii="Arial" w:hAnsi="Arial" w:cs="Arial"/>
-          <w:sz w:val="16"/>
-          <w:szCs w:val="16"/>
-        </w:rPr>
-        <w:t>#</w:t>
-      </w:r>
-      <w:proofErr w:type="gramStart"/>
-      <w:r>
-        <w:rPr>
-          <w:rFonts w:ascii="Arial" w:hAnsi="Arial" w:cs="Arial"/>
-          <w:sz w:val="16"/>
-          <w:szCs w:val="16"/>
-        </w:rPr>
-        <w:t>#  1</w:t>
-      </w:r>
-      <w:proofErr w:type="gramEnd"/>
-      <w:r>
-        <w:rPr>
-          <w:rFonts w:ascii="Arial" w:hAnsi="Arial" w:cs="Arial"/>
-          <w:sz w:val="16"/>
-          <w:szCs w:val="16"/>
-        </w:rPr>
-        <w:t xml:space="preserve"> - CRWE (WET SURFACE EVAPORATION)</w:t>
-      </w:r>
-    </w:p>
-    <w:p>
-      <w:pPr>
-        <w:spacing w:after="0" w:line="240" w:lineRule="auto"/>
-        <w:rPr>
-          <w:rFonts w:ascii="Arial" w:hAnsi="Arial" w:cs="Arial"/>
-          <w:sz w:val="16"/>
-          <w:szCs w:val="16"/>
-        </w:rPr>
-      </w:pPr>
-      <w:r>
-        <w:rPr>
-          <w:rFonts w:ascii="Arial" w:hAnsi="Arial" w:cs="Arial"/>
-          <w:sz w:val="16"/>
-          <w:szCs w:val="16"/>
-        </w:rPr>
-        <w:t>#</w:t>
-      </w:r>
-      <w:proofErr w:type="gramStart"/>
-      <w:r>
-        <w:rPr>
-          <w:rFonts w:ascii="Arial" w:hAnsi="Arial" w:cs="Arial"/>
-          <w:sz w:val="16"/>
-          <w:szCs w:val="16"/>
-        </w:rPr>
-        <w:t>#  2</w:t>
-      </w:r>
-      <w:proofErr w:type="gramEnd"/>
-      <w:r>
-        <w:rPr>
-          <w:rFonts w:ascii="Arial" w:hAnsi="Arial" w:cs="Arial"/>
-          <w:sz w:val="16"/>
-          <w:szCs w:val="16"/>
-        </w:rPr>
-        <w:t xml:space="preserve"> - CRLE (LAKE EVAPORATION WITHOUT ANTECEDENT INFORMATION</w:t>
+        <w:t>##  0 - CRAE (AREAL EVAPOTRANSPIRATION)</w:t>
+      </w:r>
+    </w:p>
+    <w:p>
+      <w:pPr>
+        <w:spacing w:after="0" w:line="240" w:lineRule="auto"/>
+        <w:rPr>
+          <w:rFonts w:ascii="Arial" w:hAnsi="Arial" w:cs="Arial"/>
+          <w:sz w:val="16"/>
+          <w:szCs w:val="16"/>
+        </w:rPr>
+      </w:pPr>
+      <w:r>
+        <w:rPr>
+          <w:rFonts w:ascii="Arial" w:hAnsi="Arial" w:cs="Arial"/>
+          <w:sz w:val="16"/>
+          <w:szCs w:val="16"/>
+        </w:rPr>
+        <w:t>##  1 - CRWE (WET SURFACE EVAPORATION)</w:t>
+      </w:r>
+    </w:p>
+    <w:p>
+      <w:pPr>
+        <w:spacing w:after="0" w:line="240" w:lineRule="auto"/>
+        <w:rPr>
+          <w:rFonts w:ascii="Arial" w:hAnsi="Arial" w:cs="Arial"/>
+          <w:sz w:val="16"/>
+          <w:szCs w:val="16"/>
+        </w:rPr>
+      </w:pPr>
+      <w:r>
+        <w:rPr>
+          <w:rFonts w:ascii="Arial" w:hAnsi="Arial" w:cs="Arial"/>
+          <w:sz w:val="16"/>
+          <w:szCs w:val="16"/>
+        </w:rPr>
+        <w:t>##  2 - CRLE (LAKE EVAPORATION WITHOUT ANTECEDENT INFORMATION</w:t>
       </w:r>
     </w:p>
     <w:p>
@@ -2886,25 +2832,7 @@
           <w:sz w:val="16"/>
           <w:szCs w:val="16"/>
         </w:rPr>
-        <w:t>#</w:t>
-      </w:r>
-      <w:proofErr w:type="gramStart"/>
-      <w:r>
-        <w:rPr>
-          <w:rFonts w:ascii="Arial" w:hAnsi="Arial" w:cs="Arial"/>
-          <w:sz w:val="16"/>
-          <w:szCs w:val="16"/>
-        </w:rPr>
-        <w:t>#  3</w:t>
-      </w:r>
-      <w:proofErr w:type="gramEnd"/>
-      <w:r>
-        <w:rPr>
-          <w:rFonts w:ascii="Arial" w:hAnsi="Arial" w:cs="Arial"/>
-          <w:sz w:val="16"/>
-          <w:szCs w:val="16"/>
-        </w:rPr>
-        <w:t xml:space="preserve"> - CRLE (LAKE EVAPORATION WITH ANTECEDENT SOLAR AND WATER</w:t>
+        <w:t>##  3 - CRLE (LAKE EVAPORATION WITH ANTECEDENT SOLAR AND WATER</w:t>
       </w:r>
     </w:p>
     <w:p>
@@ -2986,61 +2914,25 @@
           <w:sz w:val="16"/>
           <w:szCs w:val="16"/>
         </w:rPr>
-        <w:t>#</w:t>
-      </w:r>
-      <w:proofErr w:type="gramStart"/>
-      <w:r>
-        <w:rPr>
-          <w:rFonts w:ascii="Arial" w:hAnsi="Arial" w:cs="Arial"/>
-          <w:sz w:val="16"/>
-          <w:szCs w:val="16"/>
-        </w:rPr>
-        <w:t>#  0</w:t>
-      </w:r>
-      <w:proofErr w:type="gramEnd"/>
-      <w:r>
-        <w:rPr>
-          <w:rFonts w:ascii="Arial" w:hAnsi="Arial" w:cs="Arial"/>
-          <w:sz w:val="16"/>
-          <w:szCs w:val="16"/>
-        </w:rPr>
-        <w:t xml:space="preserve"> - TABULATION OF AVERAGED MONTHLY TOTALS IS NOT LISTED (DEFAULT)</w:t>
-      </w:r>
-    </w:p>
-    <w:p>
-      <w:pPr>
-        <w:spacing w:after="0" w:line="240" w:lineRule="auto"/>
-        <w:rPr>
-          <w:rFonts w:ascii="Arial" w:hAnsi="Arial" w:cs="Arial"/>
-          <w:sz w:val="16"/>
-          <w:szCs w:val="16"/>
-        </w:rPr>
-      </w:pPr>
-      <w:r>
-        <w:rPr>
-          <w:rFonts w:ascii="Arial" w:hAnsi="Arial" w:cs="Arial"/>
-          <w:sz w:val="16"/>
-          <w:szCs w:val="16"/>
-        </w:rPr>
-        <w:t>#</w:t>
-      </w:r>
-      <w:proofErr w:type="gramStart"/>
-      <w:r>
-        <w:rPr>
-          <w:rFonts w:ascii="Arial" w:hAnsi="Arial" w:cs="Arial"/>
-          <w:sz w:val="16"/>
-          <w:szCs w:val="16"/>
-        </w:rPr>
-        <w:t>#  1</w:t>
-      </w:r>
-      <w:proofErr w:type="gramEnd"/>
-      <w:r>
-        <w:rPr>
-          <w:rFonts w:ascii="Arial" w:hAnsi="Arial" w:cs="Arial"/>
-          <w:sz w:val="16"/>
-          <w:szCs w:val="16"/>
-        </w:rPr>
-        <w:t xml:space="preserve"> - TABULATION OF AVERAGED MONTHLY TOTALS IS LISTED</w:t>
+        <w:t>##  0 - TABULATION OF AVERAGED MONTHLY TOTALS IS NOT LISTED (DEFAULT)</w:t>
+      </w:r>
+    </w:p>
+    <w:p>
+      <w:pPr>
+        <w:spacing w:after="0" w:line="240" w:lineRule="auto"/>
+        <w:rPr>
+          <w:rFonts w:ascii="Arial" w:hAnsi="Arial" w:cs="Arial"/>
+          <w:sz w:val="16"/>
+          <w:szCs w:val="16"/>
+        </w:rPr>
+      </w:pPr>
+      <w:r>
+        <w:rPr>
+          <w:rFonts w:ascii="Arial" w:hAnsi="Arial" w:cs="Arial"/>
+          <w:sz w:val="16"/>
+          <w:szCs w:val="16"/>
+        </w:rPr>
+        <w:t>##  1 - TABULATION OF AVERAGED MONTHLY TOTALS IS LISTED</w:t>
       </w:r>
     </w:p>
     <w:p>
@@ -3104,61 +2996,25 @@
           <w:sz w:val="16"/>
           <w:szCs w:val="16"/>
         </w:rPr>
-        <w:t>#</w:t>
-      </w:r>
-      <w:proofErr w:type="gramStart"/>
-      <w:r>
-        <w:rPr>
-          <w:rFonts w:ascii="Arial" w:hAnsi="Arial" w:cs="Arial"/>
-          <w:sz w:val="16"/>
-          <w:szCs w:val="16"/>
-        </w:rPr>
-        <w:t>#  0</w:t>
-      </w:r>
-      <w:proofErr w:type="gramEnd"/>
-      <w:r>
-        <w:rPr>
-          <w:rFonts w:ascii="Arial" w:hAnsi="Arial" w:cs="Arial"/>
-          <w:sz w:val="16"/>
-          <w:szCs w:val="16"/>
-        </w:rPr>
-        <w:t xml:space="preserve"> - AIR TEMPERATURE [DEGREES CELSIUS] (DEFAULT)</w:t>
-      </w:r>
-    </w:p>
-    <w:p>
-      <w:pPr>
-        <w:spacing w:after="0" w:line="240" w:lineRule="auto"/>
-        <w:rPr>
-          <w:rFonts w:ascii="Arial" w:hAnsi="Arial" w:cs="Arial"/>
-          <w:sz w:val="16"/>
-          <w:szCs w:val="16"/>
-        </w:rPr>
-      </w:pPr>
-      <w:r>
-        <w:rPr>
-          <w:rFonts w:ascii="Arial" w:hAnsi="Arial" w:cs="Arial"/>
-          <w:sz w:val="16"/>
-          <w:szCs w:val="16"/>
-        </w:rPr>
-        <w:t>#</w:t>
-      </w:r>
-      <w:proofErr w:type="gramStart"/>
-      <w:r>
-        <w:rPr>
-          <w:rFonts w:ascii="Arial" w:hAnsi="Arial" w:cs="Arial"/>
-          <w:sz w:val="16"/>
-          <w:szCs w:val="16"/>
-        </w:rPr>
-        <w:t>#  1</w:t>
-      </w:r>
-      <w:proofErr w:type="gramEnd"/>
-      <w:r>
-        <w:rPr>
-          <w:rFonts w:ascii="Arial" w:hAnsi="Arial" w:cs="Arial"/>
-          <w:sz w:val="16"/>
-          <w:szCs w:val="16"/>
-        </w:rPr>
-        <w:t xml:space="preserve"> - AIR TEMPERATURE [DEGREES FAHRENHEIT]</w:t>
+        <w:t>##  0 - AIR TEMPERATURE [DEGREES CELSIUS] (DEFAULT)</w:t>
+      </w:r>
+    </w:p>
+    <w:p>
+      <w:pPr>
+        <w:spacing w:after="0" w:line="240" w:lineRule="auto"/>
+        <w:rPr>
+          <w:rFonts w:ascii="Arial" w:hAnsi="Arial" w:cs="Arial"/>
+          <w:sz w:val="16"/>
+          <w:szCs w:val="16"/>
+        </w:rPr>
+      </w:pPr>
+      <w:r>
+        <w:rPr>
+          <w:rFonts w:ascii="Arial" w:hAnsi="Arial" w:cs="Arial"/>
+          <w:sz w:val="16"/>
+          <w:szCs w:val="16"/>
+        </w:rPr>
+        <w:t>##  1 - AIR TEMPERATURE [DEGREES FAHRENHEIT]</w:t>
       </w:r>
     </w:p>
     <w:p>
@@ -3222,133 +3078,61 @@
           <w:sz w:val="16"/>
           <w:szCs w:val="16"/>
         </w:rPr>
-        <w:t>#</w:t>
-      </w:r>
-      <w:proofErr w:type="gramStart"/>
-      <w:r>
-        <w:rPr>
-          <w:rFonts w:ascii="Arial" w:hAnsi="Arial" w:cs="Arial"/>
-          <w:sz w:val="16"/>
-          <w:szCs w:val="16"/>
-        </w:rPr>
-        <w:t>#  0</w:t>
-      </w:r>
-      <w:proofErr w:type="gramEnd"/>
-      <w:r>
-        <w:rPr>
-          <w:rFonts w:ascii="Arial" w:hAnsi="Arial" w:cs="Arial"/>
-          <w:sz w:val="16"/>
-          <w:szCs w:val="16"/>
-        </w:rPr>
-        <w:t xml:space="preserve"> - SUNSHINE DURATION RATIO</w:t>
-      </w:r>
-    </w:p>
-    <w:p>
-      <w:pPr>
-        <w:spacing w:after="0" w:line="240" w:lineRule="auto"/>
-        <w:rPr>
-          <w:rFonts w:ascii="Arial" w:hAnsi="Arial" w:cs="Arial"/>
-          <w:sz w:val="16"/>
-          <w:szCs w:val="16"/>
-        </w:rPr>
-      </w:pPr>
-      <w:r>
-        <w:rPr>
-          <w:rFonts w:ascii="Arial" w:hAnsi="Arial" w:cs="Arial"/>
-          <w:sz w:val="16"/>
-          <w:szCs w:val="16"/>
-        </w:rPr>
-        <w:t>#</w:t>
-      </w:r>
-      <w:proofErr w:type="gramStart"/>
-      <w:r>
-        <w:rPr>
-          <w:rFonts w:ascii="Arial" w:hAnsi="Arial" w:cs="Arial"/>
-          <w:sz w:val="16"/>
-          <w:szCs w:val="16"/>
-        </w:rPr>
-        <w:t>#  1</w:t>
-      </w:r>
-      <w:proofErr w:type="gramEnd"/>
-      <w:r>
-        <w:rPr>
-          <w:rFonts w:ascii="Arial" w:hAnsi="Arial" w:cs="Arial"/>
-          <w:sz w:val="16"/>
-          <w:szCs w:val="16"/>
-        </w:rPr>
-        <w:t xml:space="preserve"> - SUNSHINE DURATION [HOURS/DAY] (DEFAULT)</w:t>
-      </w:r>
-    </w:p>
-    <w:p>
-      <w:pPr>
-        <w:spacing w:after="0" w:line="240" w:lineRule="auto"/>
-        <w:rPr>
-          <w:rFonts w:ascii="Arial" w:hAnsi="Arial" w:cs="Arial"/>
-          <w:sz w:val="16"/>
-          <w:szCs w:val="16"/>
-        </w:rPr>
-      </w:pPr>
-      <w:r>
-        <w:rPr>
-          <w:rFonts w:ascii="Arial" w:hAnsi="Arial" w:cs="Arial"/>
-          <w:sz w:val="16"/>
-          <w:szCs w:val="16"/>
-        </w:rPr>
-        <w:t>#</w:t>
-      </w:r>
-      <w:proofErr w:type="gramStart"/>
-      <w:r>
-        <w:rPr>
-          <w:rFonts w:ascii="Arial" w:hAnsi="Arial" w:cs="Arial"/>
-          <w:sz w:val="16"/>
-          <w:szCs w:val="16"/>
-        </w:rPr>
-        <w:t>#  2</w:t>
-      </w:r>
-      <w:proofErr w:type="gramEnd"/>
-      <w:r>
-        <w:rPr>
-          <w:rFonts w:ascii="Arial" w:hAnsi="Arial" w:cs="Arial"/>
-          <w:sz w:val="16"/>
-          <w:szCs w:val="16"/>
-        </w:rPr>
-        <w:t xml:space="preserve"> - INCIDENT GLOBAL RADIATION [LY/DAY]</w:t>
-      </w:r>
-    </w:p>
-    <w:p>
-      <w:pPr>
-        <w:spacing w:after="0" w:line="240" w:lineRule="auto"/>
-        <w:rPr>
-          <w:rFonts w:ascii="Arial" w:hAnsi="Arial" w:cs="Arial"/>
-          <w:sz w:val="16"/>
-          <w:szCs w:val="16"/>
-        </w:rPr>
-      </w:pPr>
-      <w:r>
-        <w:rPr>
-          <w:rFonts w:ascii="Arial" w:hAnsi="Arial" w:cs="Arial"/>
-          <w:sz w:val="16"/>
-          <w:szCs w:val="16"/>
-        </w:rPr>
-        <w:t>#</w:t>
-      </w:r>
-      <w:proofErr w:type="gramStart"/>
-      <w:r>
-        <w:rPr>
-          <w:rFonts w:ascii="Arial" w:hAnsi="Arial" w:cs="Arial"/>
-          <w:sz w:val="16"/>
-          <w:szCs w:val="16"/>
-        </w:rPr>
-        <w:t>#  3</w:t>
-      </w:r>
-      <w:proofErr w:type="gramEnd"/>
-      <w:r>
-        <w:rPr>
-          <w:rFonts w:ascii="Arial" w:hAnsi="Arial" w:cs="Arial"/>
-          <w:sz w:val="16"/>
-          <w:szCs w:val="16"/>
-        </w:rPr>
-        <w:t xml:space="preserve"> - INCIDENT GLOBAL RADIATION [MJ/M^2/DAY]</w:t>
+        <w:t>##  0 - SUNSHINE DURATION RATIO</w:t>
+      </w:r>
+    </w:p>
+    <w:p>
+      <w:pPr>
+        <w:spacing w:after="0" w:line="240" w:lineRule="auto"/>
+        <w:rPr>
+          <w:rFonts w:ascii="Arial" w:hAnsi="Arial" w:cs="Arial"/>
+          <w:sz w:val="16"/>
+          <w:szCs w:val="16"/>
+        </w:rPr>
+      </w:pPr>
+      <w:r>
+        <w:rPr>
+          <w:rFonts w:ascii="Arial" w:hAnsi="Arial" w:cs="Arial"/>
+          <w:sz w:val="16"/>
+          <w:szCs w:val="16"/>
+        </w:rPr>
+        <w:t>##  1 - SUNSHINE DURATION [HOURS/DAY] (DEFAULT)</w:t>
+      </w:r>
+    </w:p>
+    <w:p>
+      <w:pPr>
+        <w:spacing w:after="0" w:line="240" w:lineRule="auto"/>
+        <w:rPr>
+          <w:rFonts w:ascii="Arial" w:hAnsi="Arial" w:cs="Arial"/>
+          <w:sz w:val="16"/>
+          <w:szCs w:val="16"/>
+        </w:rPr>
+      </w:pPr>
+      <w:r>
+        <w:rPr>
+          <w:rFonts w:ascii="Arial" w:hAnsi="Arial" w:cs="Arial"/>
+          <w:sz w:val="16"/>
+          <w:szCs w:val="16"/>
+        </w:rPr>
+        <w:t>##  2 - INCIDENT GLOBAL RADIATION [LY/DAY]</w:t>
+      </w:r>
+    </w:p>
+    <w:p>
+      <w:pPr>
+        <w:spacing w:after="0" w:line="240" w:lineRule="auto"/>
+        <w:rPr>
+          <w:rFonts w:ascii="Arial" w:hAnsi="Arial" w:cs="Arial"/>
+          <w:sz w:val="16"/>
+          <w:szCs w:val="16"/>
+        </w:rPr>
+      </w:pPr>
+      <w:r>
+        <w:rPr>
+          <w:rFonts w:ascii="Arial" w:hAnsi="Arial" w:cs="Arial"/>
+          <w:sz w:val="16"/>
+          <w:szCs w:val="16"/>
+        </w:rPr>
+        <w:t>##  3 - INCIDENT GLOBAL RADIATION [MJ/M^2/DAY]</w:t>
       </w:r>
     </w:p>
     <w:p>
@@ -3413,97 +3197,59 @@
           <w:sz w:val="16"/>
           <w:szCs w:val="16"/>
         </w:rPr>
-        <w:t>#</w:t>
-      </w:r>
-      <w:proofErr w:type="gramStart"/>
-      <w:r>
-        <w:rPr>
-          <w:rFonts w:ascii="Arial" w:hAnsi="Arial" w:cs="Arial"/>
-          <w:sz w:val="16"/>
-          <w:szCs w:val="16"/>
-        </w:rPr>
-        <w:t>#  0</w:t>
-      </w:r>
-      <w:proofErr w:type="gramEnd"/>
-      <w:r>
-        <w:rPr>
-          <w:rFonts w:ascii="Arial" w:hAnsi="Arial" w:cs="Arial"/>
-          <w:sz w:val="16"/>
-          <w:szCs w:val="16"/>
-        </w:rPr>
-        <w:t xml:space="preserve"> - TD IS DEW POINT IN DEGREES [SEE PARAMETER IT FOR UNITS] (DEFAULT)</w:t>
-      </w:r>
-    </w:p>
-    <w:p>
-      <w:pPr>
-        <w:spacing w:after="0" w:line="240" w:lineRule="auto"/>
-        <w:rPr>
-          <w:rFonts w:ascii="Arial" w:hAnsi="Arial" w:cs="Arial"/>
-          <w:sz w:val="16"/>
-          <w:szCs w:val="16"/>
-        </w:rPr>
-      </w:pPr>
-      <w:r>
-        <w:rPr>
-          <w:rFonts w:ascii="Arial" w:hAnsi="Arial" w:cs="Arial"/>
-          <w:sz w:val="16"/>
-          <w:szCs w:val="16"/>
-        </w:rPr>
-        <w:t>#</w:t>
-      </w:r>
-      <w:proofErr w:type="gramStart"/>
-      <w:r>
-        <w:rPr>
-          <w:rFonts w:ascii="Arial" w:hAnsi="Arial" w:cs="Arial"/>
-          <w:sz w:val="16"/>
-          <w:szCs w:val="16"/>
-        </w:rPr>
-        <w:t>#  1</w:t>
-      </w:r>
-      <w:proofErr w:type="gramEnd"/>
-      <w:r>
-        <w:rPr>
-          <w:rFonts w:ascii="Arial" w:hAnsi="Arial" w:cs="Arial"/>
-          <w:sz w:val="16"/>
-          <w:szCs w:val="16"/>
-        </w:rPr>
-        <w:t xml:space="preserve"> - TD IS VAPOUR PRESSURE AT DEW POINT [MB]</w:t>
-      </w:r>
-    </w:p>
-    <w:p>
-      <w:pPr>
-        <w:spacing w:after="0" w:line="240" w:lineRule="auto"/>
-        <w:rPr>
-          <w:rFonts w:ascii="Arial" w:hAnsi="Arial" w:cs="Arial"/>
-          <w:sz w:val="16"/>
-          <w:szCs w:val="16"/>
-        </w:rPr>
-      </w:pPr>
-      <w:r>
-        <w:rPr>
-          <w:rFonts w:ascii="Arial" w:hAnsi="Arial" w:cs="Arial"/>
-          <w:sz w:val="16"/>
-          <w:szCs w:val="16"/>
-        </w:rPr>
-        <w:t>#</w:t>
-      </w:r>
-      <w:proofErr w:type="gramStart"/>
-      <w:r>
-        <w:rPr>
-          <w:rFonts w:ascii="Arial" w:hAnsi="Arial" w:cs="Arial"/>
-          <w:sz w:val="16"/>
-          <w:szCs w:val="16"/>
-        </w:rPr>
-        <w:t>#  2</w:t>
-      </w:r>
-      <w:proofErr w:type="gramEnd"/>
-      <w:r>
-        <w:rPr>
-          <w:rFonts w:ascii="Arial" w:hAnsi="Arial" w:cs="Arial"/>
-          <w:sz w:val="16"/>
-          <w:szCs w:val="16"/>
-        </w:rPr>
-        <w:t xml:space="preserve"> - TD IS RELATIVE HUMIDITY</w:t>
+        <w:t>##  0 - TD IS DEW POINT IN DEGREES [SEE PARAMETER IT FOR UNITS] (DEFAULT)</w:t>
+      </w:r>
+    </w:p>
+    <w:p>
+      <w:pPr>
+        <w:spacing w:after="0" w:line="240" w:lineRule="auto"/>
+        <w:rPr>
+          <w:rFonts w:ascii="Arial" w:hAnsi="Arial" w:cs="Arial"/>
+          <w:sz w:val="16"/>
+          <w:szCs w:val="16"/>
+        </w:rPr>
+      </w:pPr>
+      <w:r>
+        <w:rPr>
+          <w:rFonts w:ascii="Arial" w:hAnsi="Arial" w:cs="Arial"/>
+          <w:sz w:val="16"/>
+          <w:szCs w:val="16"/>
+        </w:rPr>
+        <w:t>##  1 - TD IS VAPOUR PRESSURE AT DEW POINT [MB]</w:t>
+      </w:r>
+    </w:p>
+    <w:p>
+      <w:pPr>
+        <w:spacing w:after="0" w:line="240" w:lineRule="auto"/>
+        <w:rPr>
+          <w:rFonts w:ascii="Arial" w:hAnsi="Arial" w:cs="Arial"/>
+          <w:sz w:val="16"/>
+          <w:szCs w:val="16"/>
+        </w:rPr>
+      </w:pPr>
+      <w:r>
+        <w:rPr>
+          <w:rFonts w:ascii="Arial" w:hAnsi="Arial" w:cs="Arial"/>
+          <w:sz w:val="16"/>
+          <w:szCs w:val="16"/>
+        </w:rPr>
+        <w:t xml:space="preserve">##  2 - TD IS </w:t>
+      </w:r>
+      <w:r>
+        <w:rPr>
+          <w:rFonts w:ascii="Arial" w:hAnsi="Arial" w:cs="Arial"/>
+          <w:sz w:val="16"/>
+          <w:szCs w:val="16"/>
+        </w:rPr>
+        <w:t xml:space="preserve">DECIMAL </w:t>
+      </w:r>
+      <w:r>
+        <w:rPr>
+          <w:rFonts w:ascii="Arial" w:hAnsi="Arial" w:cs="Arial"/>
+          <w:sz w:val="16"/>
+          <w:szCs w:val="16"/>
+        </w:rPr>
+        <w:t>RELATIVE HUMIDITY</w:t>
       </w:r>
     </w:p>
     <w:p>
@@ -3567,61 +3313,25 @@
           <w:sz w:val="16"/>
           <w:szCs w:val="16"/>
         </w:rPr>
-        <w:t>#</w:t>
-      </w:r>
-      <w:proofErr w:type="gramStart"/>
-      <w:r>
-        <w:rPr>
-          <w:rFonts w:ascii="Arial" w:hAnsi="Arial" w:cs="Arial"/>
-          <w:sz w:val="16"/>
-          <w:szCs w:val="16"/>
-        </w:rPr>
-        <w:t>#  0</w:t>
-      </w:r>
-      <w:proofErr w:type="gramEnd"/>
-      <w:r>
-        <w:rPr>
-          <w:rFonts w:ascii="Arial" w:hAnsi="Arial" w:cs="Arial"/>
-          <w:sz w:val="16"/>
-          <w:szCs w:val="16"/>
-        </w:rPr>
-        <w:t xml:space="preserve"> - AVERAGE ATMOSPHERIC PRESSURE AT STATION [MB] (DEFAULT)</w:t>
-      </w:r>
-    </w:p>
-    <w:p>
-      <w:pPr>
-        <w:spacing w:after="0" w:line="240" w:lineRule="auto"/>
-        <w:rPr>
-          <w:rFonts w:ascii="Arial" w:hAnsi="Arial" w:cs="Arial"/>
-          <w:sz w:val="16"/>
-          <w:szCs w:val="16"/>
-        </w:rPr>
-      </w:pPr>
-      <w:r>
-        <w:rPr>
-          <w:rFonts w:ascii="Arial" w:hAnsi="Arial" w:cs="Arial"/>
-          <w:sz w:val="16"/>
-          <w:szCs w:val="16"/>
-        </w:rPr>
-        <w:t>#</w:t>
-      </w:r>
-      <w:proofErr w:type="gramStart"/>
-      <w:r>
-        <w:rPr>
-          <w:rFonts w:ascii="Arial" w:hAnsi="Arial" w:cs="Arial"/>
-          <w:sz w:val="16"/>
-          <w:szCs w:val="16"/>
-        </w:rPr>
-        <w:t>#  1</w:t>
-      </w:r>
-      <w:proofErr w:type="gramEnd"/>
-      <w:r>
-        <w:rPr>
-          <w:rFonts w:ascii="Arial" w:hAnsi="Arial" w:cs="Arial"/>
-          <w:sz w:val="16"/>
-          <w:szCs w:val="16"/>
-        </w:rPr>
-        <w:t xml:space="preserve"> - ALTITUDE OF STATION ABOVE MEAN SEA LEVEL [M]</w:t>
+        <w:t>##  0 - AVERAGE ATMOSPHERIC PRESSURE AT STATION [MB] (DEFAULT)</w:t>
+      </w:r>
+    </w:p>
+    <w:p>
+      <w:pPr>
+        <w:spacing w:after="0" w:line="240" w:lineRule="auto"/>
+        <w:rPr>
+          <w:rFonts w:ascii="Arial" w:hAnsi="Arial" w:cs="Arial"/>
+          <w:sz w:val="16"/>
+          <w:szCs w:val="16"/>
+        </w:rPr>
+      </w:pPr>
+      <w:r>
+        <w:rPr>
+          <w:rFonts w:ascii="Arial" w:hAnsi="Arial" w:cs="Arial"/>
+          <w:sz w:val="16"/>
+          <w:szCs w:val="16"/>
+        </w:rPr>
+        <w:t>##  1 - ALTITUDE OF STATION ABOVE MEAN SEA LEVEL [M]</w:t>
       </w:r>
     </w:p>
     <w:p>
@@ -3758,15 +3468,7 @@
           <w:rFonts w:ascii="Arial" w:hAnsi="Arial" w:cs="Arial"/>
           <w:sz w:val="20"/>
         </w:rPr>
-        <w:t xml:space="preserve"> file must be copied and </w:t>
-      </w:r>
-      <w:proofErr w:type="gramStart"/>
-      <w:r>
-        <w:rPr>
-          <w:rFonts w:ascii="Arial" w:hAnsi="Arial" w:cs="Arial"/>
-          <w:sz w:val="20"/>
-        </w:rPr>
-        <w:t>renamed</w:t>
+        <w:t xml:space="preserve"> file must be copied and renamed</w:t>
       </w:r>
       <w:r>
         <w:rPr>
@@ -3789,7 +3491,6 @@
         </w:rPr>
         <w:t>“</w:t>
       </w:r>
-      <w:proofErr w:type="gramEnd"/>
       <w:r>
         <w:rPr>
           <w:rFonts w:ascii="Arial" w:hAnsi="Arial" w:cs="Arial"/>
@@ -5159,6 +4860,22 @@
         </w:rPr>
         <w:t>.</w:t>
       </w:r>
+      <w:r>
+        <w:rPr>
+          <w:rFonts w:ascii="Arial" w:hAnsi="Arial" w:cs="Arial"/>
+          <w:sz w:val="20"/>
+        </w:rPr>
+        <w:t xml:space="preserve">  In addition, data are posted to a CSV file with a “.OUT” extension to avoid conflict with </w:t>
+      </w:r>
+      <w:bookmarkStart w:id="0" w:name="_GoBack"/>
+      <w:bookmarkEnd w:id="0"/>
+      <w:r>
+        <w:rPr>
+          <w:rFonts w:ascii="Arial" w:hAnsi="Arial" w:cs="Arial"/>
+          <w:sz w:val="20"/>
+        </w:rPr>
+        <w:t>input file.</w:t>
+      </w:r>
     </w:p>
     <w:p>
       <w:pPr>
@@ -5361,7 +5078,6 @@
         <w:pStyle w:val="Heading2"/>
       </w:pPr>
       <w:r>
-        <w:lastRenderedPageBreak/>
         <w:t>Reservoir Depths</w:t>
       </w:r>
     </w:p>
@@ -5597,16 +5313,7 @@
           <w:rFonts w:ascii="Arial" w:hAnsi="Arial" w:cs="Arial"/>
           <w:sz w:val="20"/>
         </w:rPr>
-        <w:t xml:space="preserve">provided in a separate file use standard monthly date specifications.  Values </w:t>
-      </w:r>
-      <w:bookmarkStart w:id="0" w:name="_GoBack"/>
-      <w:bookmarkEnd w:id="0"/>
-      <w:r>
-        <w:rPr>
-          <w:rFonts w:ascii="Arial" w:hAnsi="Arial" w:cs="Arial"/>
-          <w:sz w:val="20"/>
-        </w:rPr>
-        <w:t>are interpolated to match main data file’s timestamps.</w:t>
+        <w:t>provided in a separate file use standard monthly date specifications.  Values are interpolated to match main data file’s timestamps.</w:t>
       </w:r>
     </w:p>
     <w:p>
@@ -6406,7 +6113,6 @@
           <w:rFonts w:ascii="Arial" w:hAnsi="Arial" w:cs="Arial"/>
           <w:sz w:val="20"/>
         </w:rPr>
-        <w:lastRenderedPageBreak/>
         <w:t xml:space="preserve"># </w:t>
       </w:r>
       <w:proofErr w:type="spellStart"/>
@@ -6880,17 +6586,8 @@
           <w:rFonts w:ascii="Arial" w:hAnsi="Arial" w:cs="Arial"/>
           <w:sz w:val="20"/>
         </w:rPr>
-        <w:t xml:space="preserve"> </w:t>
-      </w:r>
-      <w:proofErr w:type="gramStart"/>
-      <w:r>
-        <w:rPr>
-          <w:rFonts w:ascii="Arial" w:hAnsi="Arial" w:cs="Arial"/>
-          <w:sz w:val="20"/>
-        </w:rPr>
-        <w:t>= ,</w:t>
-      </w:r>
-      <w:proofErr w:type="gramEnd"/>
+        <w:t xml:space="preserve"> = ,</w:t>
+      </w:r>
     </w:p>
     <w:p>
       <w:pPr>
@@ -7476,15 +7173,7 @@
         <w:footnoteRef/>
       </w:r>
       <w:r>
-        <w:t xml:space="preserve"> Some installations of Python necessitate typing “Python </w:t>
-      </w:r>
-      <w:proofErr w:type="gramStart"/>
-      <w:r>
-        <w:t>script_name.py“</w:t>
-      </w:r>
-      <w:proofErr w:type="gramEnd"/>
-      <w:r>
-        <w:t>.  For example, “python WREVAP.py”.  On these installations, it is not possible to double click running of WREVAP.</w:t>
+        <w:t xml:space="preserve"> Some installations of Python necessitate typing “Python script_name.py“.  For example, “python WREVAP.py”.  On these installations, it is not possible to double click running of WREVAP.</w:t>
       </w:r>
     </w:p>
   </w:footnote>
@@ -8424,7 +8113,7 @@
 </file>
 
 <file path=customXml/itemProps1.xml><?xml version="1.0" encoding="utf-8"?>
-<ds:datastoreItem xmlns:ds="http://schemas.openxmlformats.org/officeDocument/2006/customXml" ds:itemID="{D5DFAA30-21DB-4EFD-8619-BA6DBE4706B1}">
+<ds:datastoreItem xmlns:ds="http://schemas.openxmlformats.org/officeDocument/2006/customXml" ds:itemID="{0D5C5229-333E-4CAF-8296-D8D5E98A856F}">
   <ds:schemaRefs>
     <ds:schemaRef ds:uri="http://schemas.openxmlformats.org/officeDocument/2006/bibliography"/>
   </ds:schemaRefs>

</xml_diff>